<commit_message>
simplificación de imagenes y docker tag
</commit_message>
<xml_diff>
--- a/APP corriendo.docx
+++ b/APP corriendo.docx
@@ -4,19 +4,14 @@
   <w:body>
     <w:p>
       <w:r>
-        <w:t xml:space="preserve">APP </w:t>
-      </w:r>
-      <w:proofErr w:type="spellStart"/>
-      <w:r>
-        <w:t>corriendo</w:t>
-      </w:r>
-      <w:proofErr w:type="spellEnd"/>
-      <w:r>
-        <w:t>:</w:t>
+        <w:t>APP corriendo:</w:t>
       </w:r>
     </w:p>
     <w:p>
       <w:r>
+        <w:rPr>
+          <w:noProof/>
+        </w:rPr>
         <w:drawing>
           <wp:inline distT="0" distB="0" distL="0" distR="0" wp14:anchorId="2862FFE9" wp14:editId="362DF3EF">
             <wp:extent cx="5943600" cy="6489700"/>
@@ -56,6 +51,9 @@
     </w:p>
     <w:p>
       <w:r>
+        <w:rPr>
+          <w:noProof/>
+        </w:rPr>
         <w:lastRenderedPageBreak/>
         <w:drawing>
           <wp:inline distT="0" distB="0" distL="0" distR="0" wp14:anchorId="4AB347EE" wp14:editId="32723FE7">
@@ -96,6 +94,9 @@
     </w:p>
     <w:p>
       <w:r>
+        <w:rPr>
+          <w:noProof/>
+        </w:rPr>
         <w:drawing>
           <wp:inline distT="0" distB="0" distL="0" distR="0" wp14:anchorId="462C1CE2" wp14:editId="4ADDF943">
             <wp:extent cx="5943600" cy="1185545"/>
@@ -135,6 +136,9 @@
     </w:p>
     <w:p>
       <w:r>
+        <w:rPr>
+          <w:noProof/>
+        </w:rPr>
         <w:drawing>
           <wp:inline distT="0" distB="0" distL="0" distR="0" wp14:anchorId="6EE88C34" wp14:editId="062C8026">
             <wp:extent cx="5943600" cy="1049655"/>
@@ -172,7 +176,311 @@
         </w:drawing>
       </w:r>
     </w:p>
-    <w:p/>
+    <w:p>
+      <w:pPr>
+        <w:rPr>
+          <w:lang w:val="es-ES"/>
+        </w:rPr>
+      </w:pPr>
+      <w:r>
+        <w:rPr>
+          <w:lang w:val="es-ES"/>
+        </w:rPr>
+        <w:t>Decidí hacer una refactorización de</w:t>
+      </w:r>
+      <w:r>
+        <w:rPr>
+          <w:lang w:val="es-ES"/>
+        </w:rPr>
+        <w:t>l front porque estaba muy feo</w:t>
+      </w:r>
+    </w:p>
+    <w:p>
+      <w:pPr>
+        <w:rPr>
+          <w:lang w:val="es-ES"/>
+        </w:rPr>
+      </w:pPr>
+      <w:r>
+        <w:rPr>
+          <w:lang w:val="es-ES"/>
+        </w:rPr>
+        <w:drawing>
+          <wp:inline distT="0" distB="0" distL="0" distR="0" wp14:anchorId="6F86B5B0" wp14:editId="39A39F32">
+            <wp:extent cx="5943600" cy="3183890"/>
+            <wp:effectExtent l="0" t="0" r="0" b="0"/>
+            <wp:docPr id="1299161205" name="Imagen 1"/>
+            <wp:cNvGraphicFramePr>
+              <a:graphicFrameLocks xmlns:a="http://schemas.openxmlformats.org/drawingml/2006/main" noChangeAspect="1"/>
+            </wp:cNvGraphicFramePr>
+            <a:graphic xmlns:a="http://schemas.openxmlformats.org/drawingml/2006/main">
+              <a:graphicData uri="http://schemas.openxmlformats.org/drawingml/2006/picture">
+                <pic:pic xmlns:pic="http://schemas.openxmlformats.org/drawingml/2006/picture">
+                  <pic:nvPicPr>
+                    <pic:cNvPr id="1299161205" name=""/>
+                    <pic:cNvPicPr/>
+                  </pic:nvPicPr>
+                  <pic:blipFill>
+                    <a:blip r:embed="rId8"/>
+                    <a:stretch>
+                      <a:fillRect/>
+                    </a:stretch>
+                  </pic:blipFill>
+                  <pic:spPr>
+                    <a:xfrm>
+                      <a:off x="0" y="0"/>
+                      <a:ext cx="5943600" cy="3183890"/>
+                    </a:xfrm>
+                    <a:prstGeom prst="rect">
+                      <a:avLst/>
+                    </a:prstGeom>
+                  </pic:spPr>
+                </pic:pic>
+              </a:graphicData>
+            </a:graphic>
+          </wp:inline>
+        </w:drawing>
+      </w:r>
+    </w:p>
+    <w:p>
+      <w:pPr>
+        <w:rPr>
+          <w:lang w:val="es-ES"/>
+        </w:rPr>
+      </w:pPr>
+      <w:r>
+        <w:rPr>
+          <w:lang w:val="es-ES"/>
+        </w:rPr>
+        <w:lastRenderedPageBreak/>
+        <w:drawing>
+          <wp:inline distT="0" distB="0" distL="0" distR="0" wp14:anchorId="65845311" wp14:editId="28797D20">
+            <wp:extent cx="5943600" cy="2072640"/>
+            <wp:effectExtent l="0" t="0" r="0" b="3810"/>
+            <wp:docPr id="1402825557" name="Imagen 1"/>
+            <wp:cNvGraphicFramePr>
+              <a:graphicFrameLocks xmlns:a="http://schemas.openxmlformats.org/drawingml/2006/main" noChangeAspect="1"/>
+            </wp:cNvGraphicFramePr>
+            <a:graphic xmlns:a="http://schemas.openxmlformats.org/drawingml/2006/main">
+              <a:graphicData uri="http://schemas.openxmlformats.org/drawingml/2006/picture">
+                <pic:pic xmlns:pic="http://schemas.openxmlformats.org/drawingml/2006/picture">
+                  <pic:nvPicPr>
+                    <pic:cNvPr id="1402825557" name=""/>
+                    <pic:cNvPicPr/>
+                  </pic:nvPicPr>
+                  <pic:blipFill>
+                    <a:blip r:embed="rId9"/>
+                    <a:stretch>
+                      <a:fillRect/>
+                    </a:stretch>
+                  </pic:blipFill>
+                  <pic:spPr>
+                    <a:xfrm>
+                      <a:off x="0" y="0"/>
+                      <a:ext cx="5943600" cy="2072640"/>
+                    </a:xfrm>
+                    <a:prstGeom prst="rect">
+                      <a:avLst/>
+                    </a:prstGeom>
+                  </pic:spPr>
+                </pic:pic>
+              </a:graphicData>
+            </a:graphic>
+          </wp:inline>
+        </w:drawing>
+      </w:r>
+    </w:p>
+    <w:p>
+      <w:pPr>
+        <w:rPr>
+          <w:lang w:val="es-ES"/>
+        </w:rPr>
+      </w:pPr>
+      <w:r>
+        <w:rPr>
+          <w:lang w:val="es-ES"/>
+        </w:rPr>
+        <w:drawing>
+          <wp:inline distT="0" distB="0" distL="0" distR="0" wp14:anchorId="07A53898" wp14:editId="2A98CA4D">
+            <wp:extent cx="5943600" cy="1476375"/>
+            <wp:effectExtent l="0" t="0" r="0" b="9525"/>
+            <wp:docPr id="52192556" name="Imagen 1"/>
+            <wp:cNvGraphicFramePr>
+              <a:graphicFrameLocks xmlns:a="http://schemas.openxmlformats.org/drawingml/2006/main" noChangeAspect="1"/>
+            </wp:cNvGraphicFramePr>
+            <a:graphic xmlns:a="http://schemas.openxmlformats.org/drawingml/2006/main">
+              <a:graphicData uri="http://schemas.openxmlformats.org/drawingml/2006/picture">
+                <pic:pic xmlns:pic="http://schemas.openxmlformats.org/drawingml/2006/picture">
+                  <pic:nvPicPr>
+                    <pic:cNvPr id="52192556" name=""/>
+                    <pic:cNvPicPr/>
+                  </pic:nvPicPr>
+                  <pic:blipFill>
+                    <a:blip r:embed="rId10"/>
+                    <a:stretch>
+                      <a:fillRect/>
+                    </a:stretch>
+                  </pic:blipFill>
+                  <pic:spPr>
+                    <a:xfrm>
+                      <a:off x="0" y="0"/>
+                      <a:ext cx="5943600" cy="1476375"/>
+                    </a:xfrm>
+                    <a:prstGeom prst="rect">
+                      <a:avLst/>
+                    </a:prstGeom>
+                  </pic:spPr>
+                </pic:pic>
+              </a:graphicData>
+            </a:graphic>
+          </wp:inline>
+        </w:drawing>
+      </w:r>
+    </w:p>
+    <w:p>
+      <w:pPr>
+        <w:rPr>
+          <w:lang w:val="es-ES"/>
+        </w:rPr>
+      </w:pPr>
+      <w:r>
+        <w:rPr>
+          <w:lang w:val="es-ES"/>
+        </w:rPr>
+        <w:lastRenderedPageBreak/>
+        <w:drawing>
+          <wp:inline distT="0" distB="0" distL="0" distR="0" wp14:anchorId="2E92A036" wp14:editId="5BC55376">
+            <wp:extent cx="5943600" cy="7233920"/>
+            <wp:effectExtent l="0" t="0" r="0" b="5080"/>
+            <wp:docPr id="1248598040" name="Imagen 1"/>
+            <wp:cNvGraphicFramePr>
+              <a:graphicFrameLocks xmlns:a="http://schemas.openxmlformats.org/drawingml/2006/main" noChangeAspect="1"/>
+            </wp:cNvGraphicFramePr>
+            <a:graphic xmlns:a="http://schemas.openxmlformats.org/drawingml/2006/main">
+              <a:graphicData uri="http://schemas.openxmlformats.org/drawingml/2006/picture">
+                <pic:pic xmlns:pic="http://schemas.openxmlformats.org/drawingml/2006/picture">
+                  <pic:nvPicPr>
+                    <pic:cNvPr id="1248598040" name=""/>
+                    <pic:cNvPicPr/>
+                  </pic:nvPicPr>
+                  <pic:blipFill>
+                    <a:blip r:embed="rId11"/>
+                    <a:stretch>
+                      <a:fillRect/>
+                    </a:stretch>
+                  </pic:blipFill>
+                  <pic:spPr>
+                    <a:xfrm>
+                      <a:off x="0" y="0"/>
+                      <a:ext cx="5943600" cy="7233920"/>
+                    </a:xfrm>
+                    <a:prstGeom prst="rect">
+                      <a:avLst/>
+                    </a:prstGeom>
+                  </pic:spPr>
+                </pic:pic>
+              </a:graphicData>
+            </a:graphic>
+          </wp:inline>
+        </w:drawing>
+      </w:r>
+    </w:p>
+    <w:p>
+      <w:pPr>
+        <w:rPr>
+          <w:lang w:val="es-ES"/>
+        </w:rPr>
+      </w:pPr>
+      <w:r>
+        <w:rPr>
+          <w:lang w:val="es-ES"/>
+        </w:rPr>
+        <w:lastRenderedPageBreak/>
+        <w:drawing>
+          <wp:inline distT="0" distB="0" distL="0" distR="0" wp14:anchorId="5A17F0F4" wp14:editId="6383B9F3">
+            <wp:extent cx="5288280" cy="8229600"/>
+            <wp:effectExtent l="0" t="0" r="7620" b="0"/>
+            <wp:docPr id="1925280637" name="Imagen 1"/>
+            <wp:cNvGraphicFramePr>
+              <a:graphicFrameLocks xmlns:a="http://schemas.openxmlformats.org/drawingml/2006/main" noChangeAspect="1"/>
+            </wp:cNvGraphicFramePr>
+            <a:graphic xmlns:a="http://schemas.openxmlformats.org/drawingml/2006/main">
+              <a:graphicData uri="http://schemas.openxmlformats.org/drawingml/2006/picture">
+                <pic:pic xmlns:pic="http://schemas.openxmlformats.org/drawingml/2006/picture">
+                  <pic:nvPicPr>
+                    <pic:cNvPr id="1925280637" name=""/>
+                    <pic:cNvPicPr/>
+                  </pic:nvPicPr>
+                  <pic:blipFill>
+                    <a:blip r:embed="rId12"/>
+                    <a:stretch>
+                      <a:fillRect/>
+                    </a:stretch>
+                  </pic:blipFill>
+                  <pic:spPr>
+                    <a:xfrm>
+                      <a:off x="0" y="0"/>
+                      <a:ext cx="5288280" cy="8229600"/>
+                    </a:xfrm>
+                    <a:prstGeom prst="rect">
+                      <a:avLst/>
+                    </a:prstGeom>
+                  </pic:spPr>
+                </pic:pic>
+              </a:graphicData>
+            </a:graphic>
+          </wp:inline>
+        </w:drawing>
+      </w:r>
+    </w:p>
+    <w:p>
+      <w:pPr>
+        <w:rPr>
+          <w:lang w:val="es-ES"/>
+        </w:rPr>
+      </w:pPr>
+      <w:r>
+        <w:rPr>
+          <w:lang w:val="es-ES"/>
+        </w:rPr>
+        <w:lastRenderedPageBreak/>
+        <w:drawing>
+          <wp:inline distT="0" distB="0" distL="0" distR="0" wp14:anchorId="7276A04D" wp14:editId="2E222067">
+            <wp:extent cx="5943600" cy="2646045"/>
+            <wp:effectExtent l="0" t="0" r="0" b="1905"/>
+            <wp:docPr id="1287403847" name="Imagen 1"/>
+            <wp:cNvGraphicFramePr>
+              <a:graphicFrameLocks xmlns:a="http://schemas.openxmlformats.org/drawingml/2006/main" noChangeAspect="1"/>
+            </wp:cNvGraphicFramePr>
+            <a:graphic xmlns:a="http://schemas.openxmlformats.org/drawingml/2006/main">
+              <a:graphicData uri="http://schemas.openxmlformats.org/drawingml/2006/picture">
+                <pic:pic xmlns:pic="http://schemas.openxmlformats.org/drawingml/2006/picture">
+                  <pic:nvPicPr>
+                    <pic:cNvPr id="1287403847" name=""/>
+                    <pic:cNvPicPr/>
+                  </pic:nvPicPr>
+                  <pic:blipFill>
+                    <a:blip r:embed="rId13"/>
+                    <a:stretch>
+                      <a:fillRect/>
+                    </a:stretch>
+                  </pic:blipFill>
+                  <pic:spPr>
+                    <a:xfrm>
+                      <a:off x="0" y="0"/>
+                      <a:ext cx="5943600" cy="2646045"/>
+                    </a:xfrm>
+                    <a:prstGeom prst="rect">
+                      <a:avLst/>
+                    </a:prstGeom>
+                  </pic:spPr>
+                </pic:pic>
+              </a:graphicData>
+            </a:graphic>
+          </wp:inline>
+        </w:drawing>
+      </w:r>
+    </w:p>
     <w:sectPr>
       <w:pgSz w:w="12240" w:h="15840"/>
       <w:pgMar w:top="1440" w:right="1440" w:bottom="1440" w:left="1440" w:header="720" w:footer="720" w:gutter="0"/>

</xml_diff>